<commit_message>
Começo do Código e da Formatação da Estrutura do WebSite
</commit_message>
<xml_diff>
--- a/doc/IPL-TeSP-PSI-MDS-2021-Template_Projeto_PWS.docx
+++ b/doc/IPL-TeSP-PSI-MDS-2021-Template_Projeto_PWS.docx
@@ -1086,16 +1086,8 @@
               <w:rPr>
                 <w:rStyle w:val="Hiperligao"/>
                 <w:noProof/>
-                <w:lang/>
-              </w:rPr>
-              <w:t>Í</w:t>
-            </w:r>
-            <w:r>
-              <w:rPr>
-                <w:rStyle w:val="Hiperligao"/>
-                <w:noProof/>
-              </w:rPr>
-              <w:t>ndice de Figuras</w:t>
+              </w:rPr>
+              <w:t>Índice de Figuras</w:t>
             </w:r>
             <w:r>
               <w:rPr>
@@ -3502,13 +3494,11 @@
       <w:pPr>
         <w:rPr>
           <w:noProof/>
-          <w:lang/>
         </w:rPr>
       </w:pPr>
       <w:r>
         <w:rPr>
           <w:noProof/>
-          <w:lang/>
         </w:rPr>
         <w:br w:type="page"/>
       </w:r>
@@ -3523,23 +3513,15 @@
         <w:ind w:left="432" w:hanging="432"/>
         <w:rPr>
           <w:noProof/>
-          <w:lang/>
         </w:rPr>
       </w:pPr>
       <w:bookmarkStart w:id="0" w:name="_Toc70951614"/>
-      <w:r>
-        <w:rPr>
-          <w:noProof/>
-          <w:lang/>
-        </w:rPr>
-        <w:lastRenderedPageBreak/>
-        <w:t>Í</w:t>
-      </w:r>
       <w:r>
         <w:rPr>
           <w:noProof/>
         </w:rPr>
-        <w:t>ndice de Figuras</w:t>
+        <w:lastRenderedPageBreak/>
+        <w:t>Índice de Figuras</w:t>
       </w:r>
       <w:bookmarkEnd w:id="0"/>
     </w:p>
@@ -4182,49 +4164,7 @@
     <w:p>
       <w:r>
         <w:tab/>
-        <w:t xml:space="preserve">Posto isto, temos o projeto de Programação Web-Servidor que tem como objetivo a </w:t>
-      </w:r>
-      <w:r>
-        <w:t>implementa</w:t>
-      </w:r>
-      <w:r>
-        <w:t xml:space="preserve">ção </w:t>
-      </w:r>
-      <w:r>
-        <w:t>uma plataforma de gestão de um aeroporto denomina</w:t>
-      </w:r>
-      <w:r>
-        <w:t>do</w:t>
-      </w:r>
-      <w:r>
-        <w:t xml:space="preserve"> </w:t>
-      </w:r>
-      <w:r>
-        <w:t>de</w:t>
-      </w:r>
-      <w:r>
-        <w:t xml:space="preserve"> FlightTravelAir. </w:t>
-      </w:r>
-      <w:r>
-        <w:t xml:space="preserve">Tem também como objetivo </w:t>
-      </w:r>
-      <w:r>
-        <w:t>consolidar</w:t>
-      </w:r>
-      <w:r>
-        <w:t xml:space="preserve"> e aplicar os</w:t>
-      </w:r>
-      <w:r>
-        <w:t xml:space="preserve"> conhecimentos</w:t>
-      </w:r>
-      <w:r>
-        <w:t xml:space="preserve"> adquiridos ao longo do semestre </w:t>
-      </w:r>
-      <w:r>
-        <w:t>na unidade de curricular</w:t>
-      </w:r>
-      <w:r>
-        <w:t>.</w:t>
+        <w:t>Posto isto, temos o projeto de Programação Web-Servidor que tem como objetivo a implementação uma plataforma de gestão de um aeroporto denominado de FlightTravelAir. Tem também como objetivo consolidar e aplicar os conhecimentos adquiridos ao longo do semestre na unidade de curricular.</w:t>
       </w:r>
     </w:p>
     <w:p>
@@ -4245,52 +4185,7 @@
         <w:t xml:space="preserve"> a gestão do desenvolvimento do projeto de Programação Web-Servidor. </w:t>
       </w:r>
       <w:r>
-        <w:t xml:space="preserve">Com isto, pretende-se também que </w:t>
-      </w:r>
-      <w:r>
-        <w:t>o desenvolvimento do processo de software</w:t>
-      </w:r>
-      <w:r>
-        <w:t xml:space="preserve"> </w:t>
-      </w:r>
-      <w:r>
-        <w:t>utiliz</w:t>
-      </w:r>
-      <w:r>
-        <w:t>e</w:t>
-      </w:r>
-      <w:r>
-        <w:t xml:space="preserve"> uma metodologia ágil, o Scrum.</w:t>
-      </w:r>
-      <w:r>
-        <w:t xml:space="preserve"> Pode-se referir também o facto de que esta corelação entre os projetos das diferentes disciplinas tem como principal objetivo a </w:t>
-      </w:r>
-      <w:r>
-        <w:t>consolida</w:t>
-      </w:r>
-      <w:r>
-        <w:t>ção</w:t>
-      </w:r>
-      <w:r>
-        <w:t xml:space="preserve"> e aplica</w:t>
-      </w:r>
-      <w:r>
-        <w:t>ção</w:t>
-      </w:r>
-      <w:r>
-        <w:t xml:space="preserve"> </w:t>
-      </w:r>
-      <w:r>
-        <w:t>d</w:t>
-      </w:r>
-      <w:r>
-        <w:t>os conhecimentos adquiridos ao longo do semestre na unidade de curricular</w:t>
-      </w:r>
-      <w:r>
-        <w:t xml:space="preserve"> de Metodologias de Desenvolvimento de Software</w:t>
-      </w:r>
-      <w:r>
-        <w:t>.</w:t>
+        <w:t>Com isto, pretende-se também que o desenvolvimento do processo de software utilize uma metodologia ágil, o Scrum. Pode-se referir também o facto de que esta corelação entre os projetos das diferentes disciplinas tem como principal objetivo a consolidação e aplicação dos conhecimentos adquiridos ao longo do semestre na unidade de curricular de Metodologias de Desenvolvimento de Software.</w:t>
       </w:r>
     </w:p>
     <w:p>
@@ -4464,31 +4359,7 @@
         <w:ind w:firstLine="576"/>
       </w:pPr>
       <w:r>
-        <w:t xml:space="preserve">Quanto ao passageiro temos que, este mesmo ou um </w:t>
-      </w:r>
-      <w:r>
-        <w:t>cliente final</w:t>
-      </w:r>
-      <w:r>
-        <w:t>,</w:t>
-      </w:r>
-      <w:r>
-        <w:t xml:space="preserve"> tem de realizar o registo e respetiva autenticação para aceder à sua zona reservada</w:t>
-      </w:r>
-      <w:r>
-        <w:t>, em que este</w:t>
-      </w:r>
-      <w:r>
-        <w:t xml:space="preserve"> registo é composto por</w:t>
-      </w:r>
-      <w:r>
-        <w:t xml:space="preserve"> </w:t>
-      </w:r>
-      <w:r>
-        <w:t>nome completo, data de nascimento, email, telefone, username e password</w:t>
-      </w:r>
-      <w:r>
-        <w:t>.</w:t>
+        <w:t>Quanto ao passageiro temos que, este mesmo ou um cliente final, tem de realizar o registo e respetiva autenticação para aceder à sua zona reservada, em que este registo é composto por nome completo, data de nascimento, email, telefone, username e password.</w:t>
       </w:r>
     </w:p>
     <w:p>
@@ -4496,91 +4367,7 @@
         <w:ind w:firstLine="576"/>
       </w:pPr>
       <w:r>
-        <w:t>Um passageiro/cliente final pode atualizar os seus dados na zona reservada (exceto username)</w:t>
-      </w:r>
-      <w:r>
-        <w:t xml:space="preserve"> e </w:t>
-      </w:r>
-      <w:r>
-        <w:t xml:space="preserve"> </w:t>
-      </w:r>
-      <w:r>
-        <w:t>r</w:t>
-      </w:r>
-      <w:r>
-        <w:t>ealiza a compra da passagem online</w:t>
-      </w:r>
-      <w:r>
-        <w:t>. Pode também c</w:t>
-      </w:r>
-      <w:r>
-        <w:t>onsulta</w:t>
-      </w:r>
-      <w:r>
-        <w:t>r</w:t>
-      </w:r>
-      <w:r>
-        <w:t xml:space="preserve"> os voos pela origem e o destino</w:t>
-      </w:r>
-      <w:r>
-        <w:t>,</w:t>
-      </w:r>
-      <w:r>
-        <w:t xml:space="preserve"> os voos entre </w:t>
-      </w:r>
-      <w:r>
-        <w:t>duas</w:t>
-      </w:r>
-      <w:r>
-        <w:t xml:space="preserve"> datas e com origem e destino (para efetuar compra)</w:t>
-      </w:r>
-      <w:r>
-        <w:t>, tal como p</w:t>
-      </w:r>
-      <w:r>
-        <w:t>ode adquirir passagem de ida ou de ida/volta</w:t>
-      </w:r>
-      <w:r>
-        <w:t>. Por fim, pode também s</w:t>
-      </w:r>
-      <w:r>
-        <w:t>imula</w:t>
-      </w:r>
-      <w:r>
-        <w:t>r</w:t>
-      </w:r>
-      <w:r>
-        <w:t xml:space="preserve"> o pagamento de uma passagem</w:t>
-      </w:r>
-      <w:r>
-        <w:t>, d</w:t>
-      </w:r>
-      <w:r>
-        <w:t>escarrega</w:t>
-      </w:r>
-      <w:r>
-        <w:t>r e/ou v</w:t>
-      </w:r>
-      <w:r>
-        <w:t>isualiza</w:t>
-      </w:r>
-      <w:r>
-        <w:t>r</w:t>
-      </w:r>
-      <w:r>
-        <w:t xml:space="preserve"> o bilhete de avião detalhado após o pagamento</w:t>
-      </w:r>
-      <w:r>
-        <w:t xml:space="preserve"> do mesmo</w:t>
-      </w:r>
-      <w:r>
-        <w:t xml:space="preserve"> </w:t>
-      </w:r>
-      <w:r>
-        <w:t>e c</w:t>
-      </w:r>
-      <w:r>
-        <w:t>onsulta o histórico de passagens já adquiridas.</w:t>
+        <w:t>Um passageiro/cliente final pode atualizar os seus dados na zona reservada (exceto username) e  realiza a compra da passagem online. Pode também consultar os voos pela origem e o destino, os voos entre duas datas e com origem e destino (para efetuar compra), tal como pode adquirir passagem de ida ou de ida/volta. Por fim, pode também simular o pagamento de uma passagem, descarregar e/ou visualizar o bilhete de avião detalhado após o pagamento do mesmo e consulta o histórico de passagens já adquiridas.</w:t>
       </w:r>
     </w:p>
     <w:p>
@@ -4697,7 +4484,13 @@
         <w:ind w:firstLine="576"/>
       </w:pPr>
       <w:r>
-        <w:t>Após o sistema estar concluído e pronto a ser utilizado, tem de executar devidamente a pesquisa e a reprodução das músicas em questão, tal como as salvar nas listas pretendidas. As músicas são pesquisadas na barra disposta para o efeito, a qual deve comunicar rapidamente com a API LastFM, para que a mesma fique pronta a ser reproduzida e, se for aplicável, ser guardada na lista pretendida. O sistema apresenta diversos impactos relativamente à configuração operacional, principalmente o impacto nos utilizadores, em termos de utilização, procura de músicas, entre outros, e entre eles destacam-se os positivos e os negativos, dispostos em seguida.</w:t>
+        <w:t xml:space="preserve">Após o sistema estar concluído e pronto a ser utilizado, tem de executar devidamente </w:t>
+      </w:r>
+      <w:r>
+        <w:rPr>
+          <w:highlight w:val="cyan"/>
+        </w:rPr>
+        <w:t>a pesquisa e a reprodução das músicas em questão, tal como as salvar nas listas pretendidas. As músicas são pesquisadas na barra disposta para o efeito, a qual deve comunicar rapidamente com a API LastFM, para que a mesma fique pronta a ser reproduzida e, se for aplicável, ser guardada na lista pretendida. O sistema apresenta diversos impactos relativamente à configuração operacional, principalmente o impacto nos utilizadores, em termos de utilização, procura de músicas, entre outros, e entre eles destacam-se os positivos e os negativos, dispostos em seguida.</w:t>
       </w:r>
     </w:p>
     <w:p>
@@ -4750,27 +4543,14 @@
       <w:r>
         <w:t xml:space="preserve">Tabela </w:t>
       </w:r>
-      <w:r>
-        <w:fldChar w:fldCharType="begin"/>
-      </w:r>
-      <w:r>
-        <w:instrText xml:space="preserve"> SEQ Tabela \* ARABIC </w:instrText>
-      </w:r>
-      <w:r>
-        <w:fldChar w:fldCharType="separate"/>
-      </w:r>
-      <w:r>
-        <w:rPr>
-          <w:noProof/>
-        </w:rPr>
-        <w:t>1</w:t>
-      </w:r>
-      <w:r>
-        <w:rPr>
-          <w:noProof/>
-        </w:rPr>
-        <w:fldChar w:fldCharType="end"/>
-      </w:r>
+      <w:fldSimple w:instr=" SEQ Tabela \* ARABIC ">
+        <w:r>
+          <w:rPr>
+            <w:noProof/>
+          </w:rPr>
+          <w:t>1</w:t>
+        </w:r>
+      </w:fldSimple>
       <w:r>
         <w:t xml:space="preserve"> – Descrição do </w:t>
       </w:r>
@@ -5210,27 +4990,14 @@
         <w:lastRenderedPageBreak/>
         <w:t xml:space="preserve">Tabela </w:t>
       </w:r>
-      <w:r>
-        <w:fldChar w:fldCharType="begin"/>
-      </w:r>
-      <w:r>
-        <w:instrText xml:space="preserve"> SEQ Tabela \* ARABIC </w:instrText>
-      </w:r>
-      <w:r>
-        <w:fldChar w:fldCharType="separate"/>
-      </w:r>
-      <w:r>
-        <w:rPr>
-          <w:noProof/>
-        </w:rPr>
-        <w:t>2</w:t>
-      </w:r>
-      <w:r>
-        <w:rPr>
-          <w:noProof/>
-        </w:rPr>
-        <w:fldChar w:fldCharType="end"/>
-      </w:r>
+      <w:fldSimple w:instr=" SEQ Tabela \* ARABIC ">
+        <w:r>
+          <w:rPr>
+            <w:noProof/>
+          </w:rPr>
+          <w:t>2</w:t>
+        </w:r>
+      </w:fldSimple>
       <w:r>
         <w:t xml:space="preserve"> – Descrição do </w:t>
       </w:r>
@@ -5661,27 +5428,14 @@
       <w:r>
         <w:t xml:space="preserve">Tabela </w:t>
       </w:r>
-      <w:r>
-        <w:fldChar w:fldCharType="begin"/>
-      </w:r>
-      <w:r>
-        <w:instrText xml:space="preserve"> SEQ Tabela \* ARABIC </w:instrText>
-      </w:r>
-      <w:r>
-        <w:fldChar w:fldCharType="separate"/>
-      </w:r>
-      <w:r>
-        <w:rPr>
-          <w:noProof/>
-        </w:rPr>
-        <w:t>3</w:t>
-      </w:r>
-      <w:r>
-        <w:rPr>
-          <w:noProof/>
-        </w:rPr>
-        <w:fldChar w:fldCharType="end"/>
-      </w:r>
+      <w:fldSimple w:instr=" SEQ Tabela \* ARABIC ">
+        <w:r>
+          <w:rPr>
+            <w:noProof/>
+          </w:rPr>
+          <w:t>3</w:t>
+        </w:r>
+      </w:fldSimple>
       <w:r>
         <w:t xml:space="preserve"> – Descrição do </w:t>
       </w:r>
@@ -6098,27 +5852,14 @@
       <w:r>
         <w:t xml:space="preserve">Tabela </w:t>
       </w:r>
-      <w:r>
-        <w:fldChar w:fldCharType="begin"/>
-      </w:r>
-      <w:r>
-        <w:instrText xml:space="preserve"> SEQ Tabela \* ARABIC </w:instrText>
-      </w:r>
-      <w:r>
-        <w:fldChar w:fldCharType="separate"/>
-      </w:r>
-      <w:r>
-        <w:rPr>
-          <w:noProof/>
-        </w:rPr>
-        <w:t>4</w:t>
-      </w:r>
-      <w:r>
-        <w:rPr>
-          <w:noProof/>
-        </w:rPr>
-        <w:fldChar w:fldCharType="end"/>
-      </w:r>
+      <w:fldSimple w:instr=" SEQ Tabela \* ARABIC ">
+        <w:r>
+          <w:rPr>
+            <w:noProof/>
+          </w:rPr>
+          <w:t>4</w:t>
+        </w:r>
+      </w:fldSimple>
       <w:r>
         <w:t xml:space="preserve"> – Resumo das características dos Sistemas concorrenciais</w:t>
       </w:r>
@@ -6731,27 +6472,14 @@
       <w:r>
         <w:t xml:space="preserve">Figura </w:t>
       </w:r>
-      <w:r>
-        <w:fldChar w:fldCharType="begin"/>
-      </w:r>
-      <w:r>
-        <w:instrText xml:space="preserve"> SEQ Figura \* ARABIC </w:instrText>
-      </w:r>
-      <w:r>
-        <w:fldChar w:fldCharType="separate"/>
-      </w:r>
-      <w:r>
-        <w:rPr>
-          <w:noProof/>
-        </w:rPr>
-        <w:t>1</w:t>
-      </w:r>
-      <w:r>
-        <w:rPr>
-          <w:noProof/>
-        </w:rPr>
-        <w:fldChar w:fldCharType="end"/>
-      </w:r>
+      <w:fldSimple w:instr=" SEQ Figura \* ARABIC ">
+        <w:r>
+          <w:rPr>
+            <w:noProof/>
+          </w:rPr>
+          <w:t>1</w:t>
+        </w:r>
+      </w:fldSimple>
       <w:r>
         <w:t xml:space="preserve"> – Wireframe/</w:t>
       </w:r>
@@ -6893,27 +6621,14 @@
       <w:r>
         <w:t xml:space="preserve">Figura </w:t>
       </w:r>
-      <w:r>
-        <w:fldChar w:fldCharType="begin"/>
-      </w:r>
-      <w:r>
-        <w:instrText xml:space="preserve"> SEQ Figura \* ARABIC </w:instrText>
-      </w:r>
-      <w:r>
-        <w:fldChar w:fldCharType="separate"/>
-      </w:r>
-      <w:r>
-        <w:rPr>
-          <w:noProof/>
-        </w:rPr>
-        <w:t>2</w:t>
-      </w:r>
-      <w:r>
-        <w:rPr>
-          <w:noProof/>
-        </w:rPr>
-        <w:fldChar w:fldCharType="end"/>
-      </w:r>
+      <w:fldSimple w:instr=" SEQ Figura \* ARABIC ">
+        <w:r>
+          <w:rPr>
+            <w:noProof/>
+          </w:rPr>
+          <w:t>2</w:t>
+        </w:r>
+      </w:fldSimple>
       <w:r>
         <w:t xml:space="preserve"> – </w:t>
       </w:r>
@@ -7074,27 +6789,14 @@
       <w:r>
         <w:t xml:space="preserve">Tabela </w:t>
       </w:r>
-      <w:r>
-        <w:fldChar w:fldCharType="begin"/>
-      </w:r>
-      <w:r>
-        <w:instrText xml:space="preserve"> SEQ Tabela \* ARABIC </w:instrText>
-      </w:r>
-      <w:r>
-        <w:fldChar w:fldCharType="separate"/>
-      </w:r>
-      <w:r>
-        <w:rPr>
-          <w:noProof/>
-        </w:rPr>
-        <w:t>5</w:t>
-      </w:r>
-      <w:r>
-        <w:rPr>
-          <w:noProof/>
-        </w:rPr>
-        <w:fldChar w:fldCharType="end"/>
-      </w:r>
+      <w:fldSimple w:instr=" SEQ Tabela \* ARABIC ">
+        <w:r>
+          <w:rPr>
+            <w:noProof/>
+          </w:rPr>
+          <w:t>5</w:t>
+        </w:r>
+      </w:fldSimple>
       <w:r>
         <w:t xml:space="preserve"> – Identificação e funções dos </w:t>
       </w:r>
@@ -19667,21 +19369,10 @@
 </file>
 
 <file path=customXml/item1.xml><?xml version="1.0" encoding="utf-8"?>
-<p:properties xmlns:p="http://schemas.microsoft.com/office/2006/metadata/properties" xmlns:xsi="http://www.w3.org/2001/XMLSchema-instance" xmlns:pc="http://schemas.microsoft.com/office/infopath/2007/PartnerControls">
-  <documentManagement/>
-</p:properties>
+<b:Sources xmlns:b="http://schemas.openxmlformats.org/officeDocument/2006/bibliography" xmlns="http://schemas.openxmlformats.org/officeDocument/2006/bibliography" SelectedStyle="\APASixthEditionOfficeOnline.xsl" StyleName="APA" Version="6"/>
 </file>
 
 <file path=customXml/item2.xml><?xml version="1.0" encoding="utf-8"?>
-<?mso-contentType ?>
-<FormTemplates xmlns="http://schemas.microsoft.com/sharepoint/v3/contenttype/forms">
-  <Display>DocumentLibraryForm</Display>
-  <Edit>DocumentLibraryForm</Edit>
-  <New>DocumentLibraryForm</New>
-</FormTemplates>
-</file>
-
-<file path=customXml/item3.xml><?xml version="1.0" encoding="utf-8"?>
 <ct:contentTypeSchema xmlns:ct="http://schemas.microsoft.com/office/2006/metadata/contentType" xmlns:ma="http://schemas.microsoft.com/office/2006/metadata/properties/metaAttributes" ct:_="" ma:_="" ma:contentTypeName="Documento" ma:contentTypeID="0x0101003F8ECAAF88AFCB4AB1D806FDE394FD03" ma:contentTypeVersion="6" ma:contentTypeDescription="Criar um novo documento." ma:contentTypeScope="" ma:versionID="6d1051060b9683efd821582e69f43a5c">
   <xsd:schema xmlns:xsd="http://www.w3.org/2001/XMLSchema" xmlns:xs="http://www.w3.org/2001/XMLSchema" xmlns:p="http://schemas.microsoft.com/office/2006/metadata/properties" xmlns:ns2="52a6887f-9537-4a34-8793-b765f13d0873" targetNamespace="http://schemas.microsoft.com/office/2006/metadata/properties" ma:root="true" ma:fieldsID="6507219f1227121c91f4bae74005a79b" ns2:_="">
     <xsd:import namespace="52a6887f-9537-4a34-8793-b765f13d0873"/>
@@ -19839,28 +19530,30 @@
 </ct:contentTypeSchema>
 </file>
 
+<file path=customXml/item3.xml><?xml version="1.0" encoding="utf-8"?>
+<?mso-contentType ?>
+<FormTemplates xmlns="http://schemas.microsoft.com/sharepoint/v3/contenttype/forms">
+  <Display>DocumentLibraryForm</Display>
+  <Edit>DocumentLibraryForm</Edit>
+  <New>DocumentLibraryForm</New>
+</FormTemplates>
+</file>
+
 <file path=customXml/item4.xml><?xml version="1.0" encoding="utf-8"?>
-<b:Sources xmlns:b="http://schemas.openxmlformats.org/officeDocument/2006/bibliography" xmlns="http://schemas.openxmlformats.org/officeDocument/2006/bibliography" SelectedStyle="\APASixthEditionOfficeOnline.xsl" StyleName="APA" Version="6"/>
+<p:properties xmlns:p="http://schemas.microsoft.com/office/2006/metadata/properties" xmlns:xsi="http://www.w3.org/2001/XMLSchema-instance" xmlns:pc="http://schemas.microsoft.com/office/infopath/2007/PartnerControls">
+  <documentManagement/>
+</p:properties>
 </file>
 
 <file path=customXml/itemProps1.xml><?xml version="1.0" encoding="utf-8"?>
-<ds:datastoreItem xmlns:ds="http://schemas.openxmlformats.org/officeDocument/2006/customXml" ds:itemID="{DCC024B4-95BF-474C-A52A-27C02A1D5EFE}">
+<ds:datastoreItem xmlns:ds="http://schemas.openxmlformats.org/officeDocument/2006/customXml" ds:itemID="{34E35503-31BE-4C22-8EB5-1B8C3DFFC716}">
   <ds:schemaRefs>
-    <ds:schemaRef ds:uri="http://schemas.microsoft.com/office/2006/metadata/properties"/>
-    <ds:schemaRef ds:uri="http://schemas.microsoft.com/office/infopath/2007/PartnerControls"/>
+    <ds:schemaRef ds:uri="http://schemas.openxmlformats.org/officeDocument/2006/bibliography"/>
   </ds:schemaRefs>
 </ds:datastoreItem>
 </file>
 
 <file path=customXml/itemProps2.xml><?xml version="1.0" encoding="utf-8"?>
-<ds:datastoreItem xmlns:ds="http://schemas.openxmlformats.org/officeDocument/2006/customXml" ds:itemID="{583042E6-E477-4501-B36E-2E1AD3EC92A6}">
-  <ds:schemaRefs>
-    <ds:schemaRef ds:uri="http://schemas.microsoft.com/sharepoint/v3/contenttype/forms"/>
-  </ds:schemaRefs>
-</ds:datastoreItem>
-</file>
-
-<file path=customXml/itemProps3.xml><?xml version="1.0" encoding="utf-8"?>
 <ds:datastoreItem xmlns:ds="http://schemas.openxmlformats.org/officeDocument/2006/customXml" ds:itemID="{34DDFC2F-ED02-47E6-8E3F-71EC44A5B519}">
   <ds:schemaRefs>
     <ds:schemaRef ds:uri="http://schemas.microsoft.com/office/2006/metadata/contentType"/>
@@ -19878,10 +19571,19 @@
 </ds:datastoreItem>
 </file>
 
+<file path=customXml/itemProps3.xml><?xml version="1.0" encoding="utf-8"?>
+<ds:datastoreItem xmlns:ds="http://schemas.openxmlformats.org/officeDocument/2006/customXml" ds:itemID="{583042E6-E477-4501-B36E-2E1AD3EC92A6}">
+  <ds:schemaRefs>
+    <ds:schemaRef ds:uri="http://schemas.microsoft.com/sharepoint/v3/contenttype/forms"/>
+  </ds:schemaRefs>
+</ds:datastoreItem>
+</file>
+
 <file path=customXml/itemProps4.xml><?xml version="1.0" encoding="utf-8"?>
-<ds:datastoreItem xmlns:ds="http://schemas.openxmlformats.org/officeDocument/2006/customXml" ds:itemID="{34E35503-31BE-4C22-8EB5-1B8C3DFFC716}">
+<ds:datastoreItem xmlns:ds="http://schemas.openxmlformats.org/officeDocument/2006/customXml" ds:itemID="{DCC024B4-95BF-474C-A52A-27C02A1D5EFE}">
   <ds:schemaRefs>
-    <ds:schemaRef ds:uri="http://schemas.openxmlformats.org/officeDocument/2006/bibliography"/>
+    <ds:schemaRef ds:uri="http://schemas.microsoft.com/office/2006/metadata/properties"/>
+    <ds:schemaRef ds:uri="http://schemas.microsoft.com/office/infopath/2007/PartnerControls"/>
   </ds:schemaRefs>
 </ds:datastoreItem>
 </file>
</xml_diff>

<commit_message>
Relatório Inacabado, preparação para a apresentação de MDS
</commit_message>
<xml_diff>
--- a/doc/IPL-TeSP-PSI-MDS-2021-Template_Projeto_PWS.docx
+++ b/doc/IPL-TeSP-PSI-MDS-2021-Template_Projeto_PWS.docx
@@ -4484,15 +4484,124 @@
         <w:ind w:firstLine="576"/>
       </w:pPr>
       <w:r>
-        <w:t xml:space="preserve">Após o sistema estar concluído e pronto a ser utilizado, tem de executar devidamente </w:t>
-      </w:r>
-      <w:r>
+        <w:t xml:space="preserve">Após o sistema estar concluído e pronto a ser utilizado, tem de </w:t>
+      </w:r>
+      <w:r>
+        <w:t>carregar</w:t>
+      </w:r>
+      <w:r>
+        <w:t xml:space="preserve"> devidamente o </w:t>
+      </w:r>
+      <w:r>
+        <w:t>website</w:t>
+      </w:r>
+      <w:r>
+        <w:t xml:space="preserve"> e, primeiramente, carregar a página inicial, bem como o menu presente na mesma. Tem de ser capaz de obedecer a comandos, navegar fácil e rapidamente por </w:t>
+      </w:r>
+      <w:r>
+        <w:t>todo o website. Tem também de ter a Framework a funcionar devidamente.</w:t>
+      </w:r>
+    </w:p>
+    <w:p>
+      <w:pPr>
+        <w:ind w:firstLine="576"/>
         <w:rPr>
-          <w:highlight w:val="cyan"/>
+          <w:highlight w:val="yellow"/>
         </w:rPr>
-        <w:t>a pesquisa e a reprodução das músicas em questão, tal como as salvar nas listas pretendidas. As músicas são pesquisadas na barra disposta para o efeito, a qual deve comunicar rapidamente com a API LastFM, para que a mesma fique pronta a ser reproduzida e, se for aplicável, ser guardada na lista pretendida. O sistema apresenta diversos impactos relativamente à configuração operacional, principalmente o impacto nos utilizadores, em termos de utilização, procura de músicas, entre outros, e entre eles destacam-se os positivos e os negativos, dispostos em seguida.</w:t>
+      </w:pPr>
+      <w:r>
+        <w:t xml:space="preserve">O sistema apresenta diversos impactos relativamente à configuração operacional, principalmente o impacto nos utilizadores, em termos de utilização do </w:t>
+      </w:r>
+      <w:r>
+        <w:t>website</w:t>
+      </w:r>
+      <w:r>
+        <w:t xml:space="preserve"> e gestão dos </w:t>
+      </w:r>
+      <w:r>
+        <w:t>voos</w:t>
+      </w:r>
+      <w:r>
+        <w:t>, entre outros, e entre eles destacam-se os positivos e os negativos, dispostos em seguida.</w:t>
       </w:r>
     </w:p>
+    <w:p>
+      <w:pPr>
+        <w:ind w:firstLine="567"/>
+        <w:rPr>
+          <w:b/>
+          <w:bCs/>
+        </w:rPr>
+      </w:pPr>
+      <w:r>
+        <w:rPr>
+          <w:b/>
+          <w:bCs/>
+        </w:rPr>
+        <w:t>Pontos Positivos:</w:t>
+      </w:r>
+    </w:p>
+    <w:p>
+      <w:pPr>
+        <w:pStyle w:val="PargrafodaLista"/>
+        <w:numPr>
+          <w:ilvl w:val="0"/>
+          <w:numId w:val="21"/>
+        </w:numPr>
+      </w:pPr>
+      <w:r>
+        <w:t>Utilização facilitada e intuitiva</w:t>
+      </w:r>
+    </w:p>
+    <w:p>
+      <w:pPr>
+        <w:pStyle w:val="PargrafodaLista"/>
+        <w:numPr>
+          <w:ilvl w:val="0"/>
+          <w:numId w:val="21"/>
+        </w:numPr>
+      </w:pPr>
+      <w:r>
+        <w:t>Design que irá impactuar positivamente com a grande parte dos utilizadores que irão interagir com o website: cores que proporcionam uma utilização funcional do programa.</w:t>
+      </w:r>
+    </w:p>
+    <w:p>
+      <w:pPr>
+        <w:ind w:firstLine="567"/>
+        <w:rPr>
+          <w:b/>
+          <w:bCs/>
+        </w:rPr>
+      </w:pPr>
+      <w:r>
+        <w:rPr>
+          <w:b/>
+          <w:bCs/>
+        </w:rPr>
+        <w:t>Pontos Negativos:</w:t>
+      </w:r>
+    </w:p>
+    <w:p>
+      <w:pPr>
+        <w:pStyle w:val="PargrafodaLista"/>
+        <w:numPr>
+          <w:ilvl w:val="0"/>
+          <w:numId w:val="22"/>
+        </w:numPr>
+      </w:pPr>
+      <w:r>
+        <w:t>Website ainda em desenvolvimento, pelo qual o público-alvo pode considerar outros websites mais viáveis</w:t>
+      </w:r>
+      <w:r>
+        <w:t>.</w:t>
+      </w:r>
+    </w:p>
+    <w:p>
+      <w:pPr>
+        <w:ind w:firstLine="576"/>
+      </w:pPr>
+    </w:p>
+    <w:p/>
     <w:p>
       <w:pPr>
         <w:pStyle w:val="Ttulo2"/>
@@ -4543,14 +4652,27 @@
       <w:r>
         <w:t xml:space="preserve">Tabela </w:t>
       </w:r>
-      <w:fldSimple w:instr=" SEQ Tabela \* ARABIC ">
-        <w:r>
-          <w:rPr>
-            <w:noProof/>
-          </w:rPr>
-          <w:t>1</w:t>
-        </w:r>
-      </w:fldSimple>
+      <w:r>
+        <w:fldChar w:fldCharType="begin"/>
+      </w:r>
+      <w:r>
+        <w:instrText xml:space="preserve"> SEQ Tabela \* ARABIC </w:instrText>
+      </w:r>
+      <w:r>
+        <w:fldChar w:fldCharType="separate"/>
+      </w:r>
+      <w:r>
+        <w:rPr>
+          <w:noProof/>
+        </w:rPr>
+        <w:t>1</w:t>
+      </w:r>
+      <w:r>
+        <w:rPr>
+          <w:noProof/>
+        </w:rPr>
+        <w:fldChar w:fldCharType="end"/>
+      </w:r>
       <w:r>
         <w:t xml:space="preserve"> – Descrição do </w:t>
       </w:r>
@@ -4829,6 +4951,7 @@
                 <w:i w:val="0"/>
                 <w:iCs w:val="0"/>
               </w:rPr>
+              <w:lastRenderedPageBreak/>
               <w:t>Vantagens:</w:t>
             </w:r>
           </w:p>
@@ -4987,17 +5110,29 @@
       </w:pPr>
       <w:bookmarkStart w:id="11" w:name="_Toc70951698"/>
       <w:r>
-        <w:lastRenderedPageBreak/>
         <w:t xml:space="preserve">Tabela </w:t>
       </w:r>
-      <w:fldSimple w:instr=" SEQ Tabela \* ARABIC ">
-        <w:r>
-          <w:rPr>
-            <w:noProof/>
-          </w:rPr>
-          <w:t>2</w:t>
-        </w:r>
-      </w:fldSimple>
+      <w:r>
+        <w:fldChar w:fldCharType="begin"/>
+      </w:r>
+      <w:r>
+        <w:instrText xml:space="preserve"> SEQ Tabela \* ARABIC </w:instrText>
+      </w:r>
+      <w:r>
+        <w:fldChar w:fldCharType="separate"/>
+      </w:r>
+      <w:r>
+        <w:rPr>
+          <w:noProof/>
+        </w:rPr>
+        <w:t>2</w:t>
+      </w:r>
+      <w:r>
+        <w:rPr>
+          <w:noProof/>
+        </w:rPr>
+        <w:fldChar w:fldCharType="end"/>
+      </w:r>
       <w:r>
         <w:t xml:space="preserve"> – Descrição do </w:t>
       </w:r>
@@ -5426,16 +5561,30 @@
       </w:pPr>
       <w:bookmarkStart w:id="13" w:name="_Toc70951699"/>
       <w:r>
+        <w:lastRenderedPageBreak/>
         <w:t xml:space="preserve">Tabela </w:t>
       </w:r>
-      <w:fldSimple w:instr=" SEQ Tabela \* ARABIC ">
-        <w:r>
-          <w:rPr>
-            <w:noProof/>
-          </w:rPr>
-          <w:t>3</w:t>
-        </w:r>
-      </w:fldSimple>
+      <w:r>
+        <w:fldChar w:fldCharType="begin"/>
+      </w:r>
+      <w:r>
+        <w:instrText xml:space="preserve"> SEQ Tabela \* ARABIC </w:instrText>
+      </w:r>
+      <w:r>
+        <w:fldChar w:fldCharType="separate"/>
+      </w:r>
+      <w:r>
+        <w:rPr>
+          <w:noProof/>
+        </w:rPr>
+        <w:t>3</w:t>
+      </w:r>
+      <w:r>
+        <w:rPr>
+          <w:noProof/>
+        </w:rPr>
+        <w:fldChar w:fldCharType="end"/>
+      </w:r>
       <w:r>
         <w:t xml:space="preserve"> – Descrição do </w:t>
       </w:r>
@@ -5660,7 +5809,6 @@
                 <w:i w:val="0"/>
                 <w:iCs w:val="0"/>
               </w:rPr>
-              <w:lastRenderedPageBreak/>
               <w:t>Descrição:</w:t>
             </w:r>
           </w:p>
@@ -5852,14 +6000,27 @@
       <w:r>
         <w:t xml:space="preserve">Tabela </w:t>
       </w:r>
-      <w:fldSimple w:instr=" SEQ Tabela \* ARABIC ">
-        <w:r>
-          <w:rPr>
-            <w:noProof/>
-          </w:rPr>
-          <w:t>4</w:t>
-        </w:r>
-      </w:fldSimple>
+      <w:r>
+        <w:fldChar w:fldCharType="begin"/>
+      </w:r>
+      <w:r>
+        <w:instrText xml:space="preserve"> SEQ Tabela \* ARABIC </w:instrText>
+      </w:r>
+      <w:r>
+        <w:fldChar w:fldCharType="separate"/>
+      </w:r>
+      <w:r>
+        <w:rPr>
+          <w:noProof/>
+        </w:rPr>
+        <w:t>4</w:t>
+      </w:r>
+      <w:r>
+        <w:rPr>
+          <w:noProof/>
+        </w:rPr>
+        <w:fldChar w:fldCharType="end"/>
+      </w:r>
       <w:r>
         <w:t xml:space="preserve"> – Resumo das características dos Sistemas concorrenciais</w:t>
       </w:r>
@@ -6472,14 +6633,27 @@
       <w:r>
         <w:t xml:space="preserve">Figura </w:t>
       </w:r>
-      <w:fldSimple w:instr=" SEQ Figura \* ARABIC ">
-        <w:r>
-          <w:rPr>
-            <w:noProof/>
-          </w:rPr>
-          <w:t>1</w:t>
-        </w:r>
-      </w:fldSimple>
+      <w:r>
+        <w:fldChar w:fldCharType="begin"/>
+      </w:r>
+      <w:r>
+        <w:instrText xml:space="preserve"> SEQ Figura \* ARABIC </w:instrText>
+      </w:r>
+      <w:r>
+        <w:fldChar w:fldCharType="separate"/>
+      </w:r>
+      <w:r>
+        <w:rPr>
+          <w:noProof/>
+        </w:rPr>
+        <w:t>1</w:t>
+      </w:r>
+      <w:r>
+        <w:rPr>
+          <w:noProof/>
+        </w:rPr>
+        <w:fldChar w:fldCharType="end"/>
+      </w:r>
       <w:r>
         <w:t xml:space="preserve"> – Wireframe/</w:t>
       </w:r>
@@ -6621,14 +6795,27 @@
       <w:r>
         <w:t xml:space="preserve">Figura </w:t>
       </w:r>
-      <w:fldSimple w:instr=" SEQ Figura \* ARABIC ">
-        <w:r>
-          <w:rPr>
-            <w:noProof/>
-          </w:rPr>
-          <w:t>2</w:t>
-        </w:r>
-      </w:fldSimple>
+      <w:r>
+        <w:fldChar w:fldCharType="begin"/>
+      </w:r>
+      <w:r>
+        <w:instrText xml:space="preserve"> SEQ Figura \* ARABIC </w:instrText>
+      </w:r>
+      <w:r>
+        <w:fldChar w:fldCharType="separate"/>
+      </w:r>
+      <w:r>
+        <w:rPr>
+          <w:noProof/>
+        </w:rPr>
+        <w:t>2</w:t>
+      </w:r>
+      <w:r>
+        <w:rPr>
+          <w:noProof/>
+        </w:rPr>
+        <w:fldChar w:fldCharType="end"/>
+      </w:r>
       <w:r>
         <w:t xml:space="preserve"> – </w:t>
       </w:r>
@@ -6789,14 +6976,30 @@
       <w:r>
         <w:t xml:space="preserve">Tabela </w:t>
       </w:r>
-      <w:fldSimple w:instr=" SEQ Tabela \* ARABIC ">
-        <w:r>
-          <w:rPr>
-            <w:noProof/>
-          </w:rPr>
-          <w:t>5</w:t>
-        </w:r>
-      </w:fldSimple>
+      <w:r>
+        <w:fldChar w:fldCharType="begin"/>
+      </w:r>
+      <w:r>
+        <w:instrText xml:space="preserve"> SEQ Tabela </w:instrText>
+      </w:r>
+      <w:r>
+        <w:instrText xml:space="preserve">\* ARABIC </w:instrText>
+      </w:r>
+      <w:r>
+        <w:fldChar w:fldCharType="separate"/>
+      </w:r>
+      <w:r>
+        <w:rPr>
+          <w:noProof/>
+        </w:rPr>
+        <w:t>5</w:t>
+      </w:r>
+      <w:r>
+        <w:rPr>
+          <w:noProof/>
+        </w:rPr>
+        <w:fldChar w:fldCharType="end"/>
+      </w:r>
       <w:r>
         <w:t xml:space="preserve"> – Identificação e funções dos </w:t>
       </w:r>
@@ -15399,6 +15602,95 @@
     </w:lvl>
   </w:abstractNum>
   <w:abstractNum w:abstractNumId="1" w15:restartNumberingAfterBreak="0">
+    <w:nsid w:val="077B29CA"/>
+    <w:multiLevelType w:val="hybridMultilevel"/>
+    <w:tmpl w:val="580E6FEC"/>
+    <w:lvl w:ilvl="0" w:tplc="0816000F">
+      <w:start w:val="1"/>
+      <w:numFmt w:val="decimal"/>
+      <w:lvlText w:val="%1."/>
+      <w:lvlJc w:val="left"/>
+      <w:pPr>
+        <w:ind w:left="720" w:hanging="360"/>
+      </w:pPr>
+      <w:rPr>
+        <w:rFonts w:hint="default"/>
+      </w:rPr>
+    </w:lvl>
+    <w:lvl w:ilvl="1" w:tplc="08160019" w:tentative="1">
+      <w:start w:val="1"/>
+      <w:numFmt w:val="lowerLetter"/>
+      <w:lvlText w:val="%2."/>
+      <w:lvlJc w:val="left"/>
+      <w:pPr>
+        <w:ind w:left="1440" w:hanging="360"/>
+      </w:pPr>
+    </w:lvl>
+    <w:lvl w:ilvl="2" w:tplc="0816001B" w:tentative="1">
+      <w:start w:val="1"/>
+      <w:numFmt w:val="lowerRoman"/>
+      <w:lvlText w:val="%3."/>
+      <w:lvlJc w:val="right"/>
+      <w:pPr>
+        <w:ind w:left="2160" w:hanging="180"/>
+      </w:pPr>
+    </w:lvl>
+    <w:lvl w:ilvl="3" w:tplc="0816000F" w:tentative="1">
+      <w:start w:val="1"/>
+      <w:numFmt w:val="decimal"/>
+      <w:lvlText w:val="%4."/>
+      <w:lvlJc w:val="left"/>
+      <w:pPr>
+        <w:ind w:left="2880" w:hanging="360"/>
+      </w:pPr>
+    </w:lvl>
+    <w:lvl w:ilvl="4" w:tplc="08160019" w:tentative="1">
+      <w:start w:val="1"/>
+      <w:numFmt w:val="lowerLetter"/>
+      <w:lvlText w:val="%5."/>
+      <w:lvlJc w:val="left"/>
+      <w:pPr>
+        <w:ind w:left="3600" w:hanging="360"/>
+      </w:pPr>
+    </w:lvl>
+    <w:lvl w:ilvl="5" w:tplc="0816001B" w:tentative="1">
+      <w:start w:val="1"/>
+      <w:numFmt w:val="lowerRoman"/>
+      <w:lvlText w:val="%6."/>
+      <w:lvlJc w:val="right"/>
+      <w:pPr>
+        <w:ind w:left="4320" w:hanging="180"/>
+      </w:pPr>
+    </w:lvl>
+    <w:lvl w:ilvl="6" w:tplc="0816000F" w:tentative="1">
+      <w:start w:val="1"/>
+      <w:numFmt w:val="decimal"/>
+      <w:lvlText w:val="%7."/>
+      <w:lvlJc w:val="left"/>
+      <w:pPr>
+        <w:ind w:left="5040" w:hanging="360"/>
+      </w:pPr>
+    </w:lvl>
+    <w:lvl w:ilvl="7" w:tplc="08160019" w:tentative="1">
+      <w:start w:val="1"/>
+      <w:numFmt w:val="lowerLetter"/>
+      <w:lvlText w:val="%8."/>
+      <w:lvlJc w:val="left"/>
+      <w:pPr>
+        <w:ind w:left="5760" w:hanging="360"/>
+      </w:pPr>
+    </w:lvl>
+    <w:lvl w:ilvl="8" w:tplc="0816001B" w:tentative="1">
+      <w:start w:val="1"/>
+      <w:numFmt w:val="lowerRoman"/>
+      <w:lvlText w:val="%9."/>
+      <w:lvlJc w:val="right"/>
+      <w:pPr>
+        <w:ind w:left="6480" w:hanging="180"/>
+      </w:pPr>
+    </w:lvl>
+  </w:abstractNum>
+  <w:abstractNum w:abstractNumId="2" w15:restartNumberingAfterBreak="0">
     <w:nsid w:val="0EB27552"/>
     <w:multiLevelType w:val="hybridMultilevel"/>
     <w:tmpl w:val="37483E94"/>
@@ -15487,7 +15779,7 @@
       </w:pPr>
     </w:lvl>
   </w:abstractNum>
-  <w:abstractNum w:abstractNumId="2" w15:restartNumberingAfterBreak="0">
+  <w:abstractNum w:abstractNumId="3" w15:restartNumberingAfterBreak="0">
     <w:nsid w:val="19F57BF9"/>
     <w:multiLevelType w:val="hybridMultilevel"/>
     <w:tmpl w:val="C01A2A7E"/>
@@ -15576,7 +15868,7 @@
       </w:pPr>
     </w:lvl>
   </w:abstractNum>
-  <w:abstractNum w:abstractNumId="3" w15:restartNumberingAfterBreak="0">
+  <w:abstractNum w:abstractNumId="4" w15:restartNumberingAfterBreak="0">
     <w:nsid w:val="1AF142CE"/>
     <w:multiLevelType w:val="hybridMultilevel"/>
     <w:tmpl w:val="77486102"/>
@@ -15689,7 +15981,7 @@
       </w:rPr>
     </w:lvl>
   </w:abstractNum>
-  <w:abstractNum w:abstractNumId="4" w15:restartNumberingAfterBreak="0">
+  <w:abstractNum w:abstractNumId="5" w15:restartNumberingAfterBreak="0">
     <w:nsid w:val="2CA167CF"/>
     <w:multiLevelType w:val="hybridMultilevel"/>
     <w:tmpl w:val="95C2C98A"/>
@@ -15778,7 +16070,7 @@
       </w:pPr>
     </w:lvl>
   </w:abstractNum>
-  <w:abstractNum w:abstractNumId="5" w15:restartNumberingAfterBreak="0">
+  <w:abstractNum w:abstractNumId="6" w15:restartNumberingAfterBreak="0">
     <w:nsid w:val="2CDD5DDE"/>
     <w:multiLevelType w:val="hybridMultilevel"/>
     <w:tmpl w:val="D27C5AB2"/>
@@ -15867,7 +16159,96 @@
       </w:pPr>
     </w:lvl>
   </w:abstractNum>
-  <w:abstractNum w:abstractNumId="6" w15:restartNumberingAfterBreak="0">
+  <w:abstractNum w:abstractNumId="7" w15:restartNumberingAfterBreak="0">
+    <w:nsid w:val="2D9147A5"/>
+    <w:multiLevelType w:val="hybridMultilevel"/>
+    <w:tmpl w:val="346ED420"/>
+    <w:lvl w:ilvl="0" w:tplc="0816000F">
+      <w:start w:val="1"/>
+      <w:numFmt w:val="decimal"/>
+      <w:lvlText w:val="%1."/>
+      <w:lvlJc w:val="left"/>
+      <w:pPr>
+        <w:ind w:left="720" w:hanging="360"/>
+      </w:pPr>
+      <w:rPr>
+        <w:rFonts w:hint="default"/>
+      </w:rPr>
+    </w:lvl>
+    <w:lvl w:ilvl="1" w:tplc="08160019" w:tentative="1">
+      <w:start w:val="1"/>
+      <w:numFmt w:val="lowerLetter"/>
+      <w:lvlText w:val="%2."/>
+      <w:lvlJc w:val="left"/>
+      <w:pPr>
+        <w:ind w:left="1440" w:hanging="360"/>
+      </w:pPr>
+    </w:lvl>
+    <w:lvl w:ilvl="2" w:tplc="0816001B" w:tentative="1">
+      <w:start w:val="1"/>
+      <w:numFmt w:val="lowerRoman"/>
+      <w:lvlText w:val="%3."/>
+      <w:lvlJc w:val="right"/>
+      <w:pPr>
+        <w:ind w:left="2160" w:hanging="180"/>
+      </w:pPr>
+    </w:lvl>
+    <w:lvl w:ilvl="3" w:tplc="0816000F" w:tentative="1">
+      <w:start w:val="1"/>
+      <w:numFmt w:val="decimal"/>
+      <w:lvlText w:val="%4."/>
+      <w:lvlJc w:val="left"/>
+      <w:pPr>
+        <w:ind w:left="2880" w:hanging="360"/>
+      </w:pPr>
+    </w:lvl>
+    <w:lvl w:ilvl="4" w:tplc="08160019" w:tentative="1">
+      <w:start w:val="1"/>
+      <w:numFmt w:val="lowerLetter"/>
+      <w:lvlText w:val="%5."/>
+      <w:lvlJc w:val="left"/>
+      <w:pPr>
+        <w:ind w:left="3600" w:hanging="360"/>
+      </w:pPr>
+    </w:lvl>
+    <w:lvl w:ilvl="5" w:tplc="0816001B" w:tentative="1">
+      <w:start w:val="1"/>
+      <w:numFmt w:val="lowerRoman"/>
+      <w:lvlText w:val="%6."/>
+      <w:lvlJc w:val="right"/>
+      <w:pPr>
+        <w:ind w:left="4320" w:hanging="180"/>
+      </w:pPr>
+    </w:lvl>
+    <w:lvl w:ilvl="6" w:tplc="0816000F" w:tentative="1">
+      <w:start w:val="1"/>
+      <w:numFmt w:val="decimal"/>
+      <w:lvlText w:val="%7."/>
+      <w:lvlJc w:val="left"/>
+      <w:pPr>
+        <w:ind w:left="5040" w:hanging="360"/>
+      </w:pPr>
+    </w:lvl>
+    <w:lvl w:ilvl="7" w:tplc="08160019" w:tentative="1">
+      <w:start w:val="1"/>
+      <w:numFmt w:val="lowerLetter"/>
+      <w:lvlText w:val="%8."/>
+      <w:lvlJc w:val="left"/>
+      <w:pPr>
+        <w:ind w:left="5760" w:hanging="360"/>
+      </w:pPr>
+    </w:lvl>
+    <w:lvl w:ilvl="8" w:tplc="0816001B" w:tentative="1">
+      <w:start w:val="1"/>
+      <w:numFmt w:val="lowerRoman"/>
+      <w:lvlText w:val="%9."/>
+      <w:lvlJc w:val="right"/>
+      <w:pPr>
+        <w:ind w:left="6480" w:hanging="180"/>
+      </w:pPr>
+    </w:lvl>
+  </w:abstractNum>
+  <w:abstractNum w:abstractNumId="8" w15:restartNumberingAfterBreak="0">
     <w:nsid w:val="2DB951C3"/>
     <w:multiLevelType w:val="hybridMultilevel"/>
     <w:tmpl w:val="F2006FAA"/>
@@ -15956,7 +16337,7 @@
       </w:pPr>
     </w:lvl>
   </w:abstractNum>
-  <w:abstractNum w:abstractNumId="7" w15:restartNumberingAfterBreak="0">
+  <w:abstractNum w:abstractNumId="9" w15:restartNumberingAfterBreak="0">
     <w:nsid w:val="2FC009C9"/>
     <w:multiLevelType w:val="hybridMultilevel"/>
     <w:tmpl w:val="4A70404A"/>
@@ -16069,7 +16450,7 @@
       </w:rPr>
     </w:lvl>
   </w:abstractNum>
-  <w:abstractNum w:abstractNumId="8" w15:restartNumberingAfterBreak="0">
+  <w:abstractNum w:abstractNumId="10" w15:restartNumberingAfterBreak="0">
     <w:nsid w:val="35250DC6"/>
     <w:multiLevelType w:val="hybridMultilevel"/>
     <w:tmpl w:val="1B2E197C"/>
@@ -16182,7 +16563,7 @@
       </w:rPr>
     </w:lvl>
   </w:abstractNum>
-  <w:abstractNum w:abstractNumId="9" w15:restartNumberingAfterBreak="0">
+  <w:abstractNum w:abstractNumId="11" w15:restartNumberingAfterBreak="0">
     <w:nsid w:val="3D7F006E"/>
     <w:multiLevelType w:val="hybridMultilevel"/>
     <w:tmpl w:val="32DC94D4"/>
@@ -16271,7 +16652,7 @@
       </w:pPr>
     </w:lvl>
   </w:abstractNum>
-  <w:abstractNum w:abstractNumId="10" w15:restartNumberingAfterBreak="0">
+  <w:abstractNum w:abstractNumId="12" w15:restartNumberingAfterBreak="0">
     <w:nsid w:val="40AA07A1"/>
     <w:multiLevelType w:val="multilevel"/>
     <w:tmpl w:val="7E68E422"/>
@@ -16385,7 +16766,7 @@
       </w:rPr>
     </w:lvl>
   </w:abstractNum>
-  <w:abstractNum w:abstractNumId="11" w15:restartNumberingAfterBreak="0">
+  <w:abstractNum w:abstractNumId="13" w15:restartNumberingAfterBreak="0">
     <w:nsid w:val="4C494EAF"/>
     <w:multiLevelType w:val="hybridMultilevel"/>
     <w:tmpl w:val="BE0204BC"/>
@@ -16474,7 +16855,7 @@
       </w:pPr>
     </w:lvl>
   </w:abstractNum>
-  <w:abstractNum w:abstractNumId="12" w15:restartNumberingAfterBreak="0">
+  <w:abstractNum w:abstractNumId="14" w15:restartNumberingAfterBreak="0">
     <w:nsid w:val="56F8252E"/>
     <w:multiLevelType w:val="multilevel"/>
     <w:tmpl w:val="5FFCA586"/>
@@ -16569,7 +16950,7 @@
       </w:pPr>
     </w:lvl>
   </w:abstractNum>
-  <w:abstractNum w:abstractNumId="13" w15:restartNumberingAfterBreak="0">
+  <w:abstractNum w:abstractNumId="15" w15:restartNumberingAfterBreak="0">
     <w:nsid w:val="57727338"/>
     <w:multiLevelType w:val="hybridMultilevel"/>
     <w:tmpl w:val="F72850BA"/>
@@ -16682,7 +17063,7 @@
       </w:rPr>
     </w:lvl>
   </w:abstractNum>
-  <w:abstractNum w:abstractNumId="14" w15:restartNumberingAfterBreak="0">
+  <w:abstractNum w:abstractNumId="16" w15:restartNumberingAfterBreak="0">
     <w:nsid w:val="5B0F18B6"/>
     <w:multiLevelType w:val="hybridMultilevel"/>
     <w:tmpl w:val="4D181508"/>
@@ -16795,7 +17176,7 @@
       </w:rPr>
     </w:lvl>
   </w:abstractNum>
-  <w:abstractNum w:abstractNumId="15" w15:restartNumberingAfterBreak="0">
+  <w:abstractNum w:abstractNumId="17" w15:restartNumberingAfterBreak="0">
     <w:nsid w:val="5B7F5424"/>
     <w:multiLevelType w:val="hybridMultilevel"/>
     <w:tmpl w:val="2F08BE48"/>
@@ -16883,7 +17264,7 @@
       </w:pPr>
     </w:lvl>
   </w:abstractNum>
-  <w:abstractNum w:abstractNumId="16" w15:restartNumberingAfterBreak="0">
+  <w:abstractNum w:abstractNumId="18" w15:restartNumberingAfterBreak="0">
     <w:nsid w:val="6C750030"/>
     <w:multiLevelType w:val="hybridMultilevel"/>
     <w:tmpl w:val="B6D0BC3E"/>
@@ -16972,7 +17353,7 @@
       </w:pPr>
     </w:lvl>
   </w:abstractNum>
-  <w:abstractNum w:abstractNumId="17" w15:restartNumberingAfterBreak="0">
+  <w:abstractNum w:abstractNumId="19" w15:restartNumberingAfterBreak="0">
     <w:nsid w:val="77D44B5A"/>
     <w:multiLevelType w:val="hybridMultilevel"/>
     <w:tmpl w:val="1AA0C640"/>
@@ -17061,7 +17442,7 @@
       </w:pPr>
     </w:lvl>
   </w:abstractNum>
-  <w:abstractNum w:abstractNumId="18" w15:restartNumberingAfterBreak="0">
+  <w:abstractNum w:abstractNumId="20" w15:restartNumberingAfterBreak="0">
     <w:nsid w:val="78633291"/>
     <w:multiLevelType w:val="hybridMultilevel"/>
     <w:tmpl w:val="4E6C0242"/>
@@ -17150,7 +17531,7 @@
       </w:pPr>
     </w:lvl>
   </w:abstractNum>
-  <w:abstractNum w:abstractNumId="19" w15:restartNumberingAfterBreak="0">
+  <w:abstractNum w:abstractNumId="21" w15:restartNumberingAfterBreak="0">
     <w:nsid w:val="7F3155BC"/>
     <w:multiLevelType w:val="hybridMultilevel"/>
     <w:tmpl w:val="997CA6F4"/>
@@ -17240,64 +17621,70 @@
     </w:lvl>
   </w:abstractNum>
   <w:num w:numId="1">
+    <w:abstractNumId w:val="12"/>
+  </w:num>
+  <w:num w:numId="2">
+    <w:abstractNumId w:val="17"/>
+  </w:num>
+  <w:num w:numId="3">
+    <w:abstractNumId w:val="14"/>
+  </w:num>
+  <w:num w:numId="4">
+    <w:abstractNumId w:val="15"/>
+  </w:num>
+  <w:num w:numId="5">
+    <w:abstractNumId w:val="16"/>
+  </w:num>
+  <w:num w:numId="6">
+    <w:abstractNumId w:val="4"/>
+  </w:num>
+  <w:num w:numId="7">
+    <w:abstractNumId w:val="9"/>
+  </w:num>
+  <w:num w:numId="8">
     <w:abstractNumId w:val="10"/>
   </w:num>
-  <w:num w:numId="2">
-    <w:abstractNumId w:val="15"/>
+  <w:num w:numId="9">
+    <w:abstractNumId w:val="11"/>
   </w:num>
-  <w:num w:numId="3">
-    <w:abstractNumId w:val="12"/>
+  <w:num w:numId="10">
+    <w:abstractNumId w:val="2"/>
   </w:num>
-  <w:num w:numId="4">
+  <w:num w:numId="11">
+    <w:abstractNumId w:val="3"/>
+  </w:num>
+  <w:num w:numId="12">
     <w:abstractNumId w:val="13"/>
   </w:num>
-  <w:num w:numId="5">
-    <w:abstractNumId w:val="14"/>
+  <w:num w:numId="13">
+    <w:abstractNumId w:val="19"/>
   </w:num>
-  <w:num w:numId="6">
-    <w:abstractNumId w:val="3"/>
+  <w:num w:numId="14">
+    <w:abstractNumId w:val="21"/>
   </w:num>
-  <w:num w:numId="7">
-    <w:abstractNumId w:val="7"/>
-  </w:num>
-  <w:num w:numId="8">
+  <w:num w:numId="15">
     <w:abstractNumId w:val="8"/>
   </w:num>
-  <w:num w:numId="9">
-    <w:abstractNumId w:val="9"/>
+  <w:num w:numId="16">
+    <w:abstractNumId w:val="5"/>
   </w:num>
-  <w:num w:numId="10">
-    <w:abstractNumId w:val="1"/>
-  </w:num>
-  <w:num w:numId="11">
-    <w:abstractNumId w:val="2"/>
-  </w:num>
-  <w:num w:numId="12">
-    <w:abstractNumId w:val="11"/>
-  </w:num>
-  <w:num w:numId="13">
-    <w:abstractNumId w:val="17"/>
-  </w:num>
-  <w:num w:numId="14">
-    <w:abstractNumId w:val="19"/>
-  </w:num>
-  <w:num w:numId="15">
+  <w:num w:numId="17">
     <w:abstractNumId w:val="6"/>
   </w:num>
-  <w:num w:numId="16">
-    <w:abstractNumId w:val="4"/>
-  </w:num>
-  <w:num w:numId="17">
-    <w:abstractNumId w:val="5"/>
-  </w:num>
   <w:num w:numId="18">
-    <w:abstractNumId w:val="18"/>
+    <w:abstractNumId w:val="20"/>
   </w:num>
   <w:num w:numId="19">
     <w:abstractNumId w:val="0"/>
   </w:num>
   <w:num w:numId="20">
-    <w:abstractNumId w:val="16"/>
+    <w:abstractNumId w:val="18"/>
+  </w:num>
+  <w:num w:numId="21">
+    <w:abstractNumId w:val="7"/>
+  </w:num>
+  <w:num w:numId="22">
+    <w:abstractNumId w:val="1"/>
   </w:num>
   <w:numIdMacAtCleanup w:val="20"/>
 </w:numbering>
@@ -19369,7 +19756,12 @@
 </file>
 
 <file path=customXml/item1.xml><?xml version="1.0" encoding="utf-8"?>
-<b:Sources xmlns:b="http://schemas.openxmlformats.org/officeDocument/2006/bibliography" xmlns="http://schemas.openxmlformats.org/officeDocument/2006/bibliography" SelectedStyle="\APASixthEditionOfficeOnline.xsl" StyleName="APA" Version="6"/>
+<?mso-contentType ?>
+<FormTemplates xmlns="http://schemas.microsoft.com/sharepoint/v3/contenttype/forms">
+  <Display>DocumentLibraryForm</Display>
+  <Edit>DocumentLibraryForm</Edit>
+  <New>DocumentLibraryForm</New>
+</FormTemplates>
 </file>
 
 <file path=customXml/item2.xml><?xml version="1.0" encoding="utf-8"?>
@@ -19531,12 +19923,7 @@
 </file>
 
 <file path=customXml/item3.xml><?xml version="1.0" encoding="utf-8"?>
-<?mso-contentType ?>
-<FormTemplates xmlns="http://schemas.microsoft.com/sharepoint/v3/contenttype/forms">
-  <Display>DocumentLibraryForm</Display>
-  <Edit>DocumentLibraryForm</Edit>
-  <New>DocumentLibraryForm</New>
-</FormTemplates>
+<b:Sources xmlns:b="http://schemas.openxmlformats.org/officeDocument/2006/bibliography" xmlns="http://schemas.openxmlformats.org/officeDocument/2006/bibliography" SelectedStyle="\APASixthEditionOfficeOnline.xsl" StyleName="APA" Version="6"/>
 </file>
 
 <file path=customXml/item4.xml><?xml version="1.0" encoding="utf-8"?>
@@ -19546,9 +19933,9 @@
 </file>
 
 <file path=customXml/itemProps1.xml><?xml version="1.0" encoding="utf-8"?>
-<ds:datastoreItem xmlns:ds="http://schemas.openxmlformats.org/officeDocument/2006/customXml" ds:itemID="{34E35503-31BE-4C22-8EB5-1B8C3DFFC716}">
+<ds:datastoreItem xmlns:ds="http://schemas.openxmlformats.org/officeDocument/2006/customXml" ds:itemID="{583042E6-E477-4501-B36E-2E1AD3EC92A6}">
   <ds:schemaRefs>
-    <ds:schemaRef ds:uri="http://schemas.openxmlformats.org/officeDocument/2006/bibliography"/>
+    <ds:schemaRef ds:uri="http://schemas.microsoft.com/sharepoint/v3/contenttype/forms"/>
   </ds:schemaRefs>
 </ds:datastoreItem>
 </file>
@@ -19572,9 +19959,9 @@
 </file>
 
 <file path=customXml/itemProps3.xml><?xml version="1.0" encoding="utf-8"?>
-<ds:datastoreItem xmlns:ds="http://schemas.openxmlformats.org/officeDocument/2006/customXml" ds:itemID="{583042E6-E477-4501-B36E-2E1AD3EC92A6}">
+<ds:datastoreItem xmlns:ds="http://schemas.openxmlformats.org/officeDocument/2006/customXml" ds:itemID="{34E35503-31BE-4C22-8EB5-1B8C3DFFC716}">
   <ds:schemaRefs>
-    <ds:schemaRef ds:uri="http://schemas.microsoft.com/sharepoint/v3/contenttype/forms"/>
+    <ds:schemaRef ds:uri="http://schemas.openxmlformats.org/officeDocument/2006/bibliography"/>
   </ds:schemaRefs>
 </ds:datastoreItem>
 </file>

</xml_diff>